<commit_message>
chapter 14 finished, docs filled
</commit_message>
<xml_diff>
--- a/studying diary.docx
+++ b/studying diary.docx
@@ -8,6 +8,13 @@
           <w:lang w:val="en-US"/>
         </w:rPr>
       </w:pPr>
+    </w:p>
+    <w:p>
+      <w:pPr>
+        <w:rPr>
+          <w:lang w:val="en-US"/>
+        </w:rPr>
+      </w:pPr>
       <w:r>
         <w:rPr>
           <w:lang w:val="en-US"/>
@@ -57,21 +64,7 @@
         <w:rPr>
           <w:lang w:val="en-US"/>
         </w:rPr>
-        <w:t xml:space="preserve">Week 1: mostly revising things from textbook, leaning to use new software like </w:t>
-      </w:r>
-      <w:proofErr w:type="spellStart"/>
-      <w:r>
-        <w:rPr>
-          <w:lang w:val="en-US"/>
-        </w:rPr>
-        <w:t>trello</w:t>
-      </w:r>
-      <w:proofErr w:type="spellEnd"/>
-      <w:r>
-        <w:rPr>
-          <w:lang w:val="en-US"/>
-        </w:rPr>
-        <w:t xml:space="preserve"> and fill project documentation. Learned a lot about prototypes and prototype values </w:t>
+        <w:t xml:space="preserve">Week 1: mostly revising things from textbook, leaning to use new software like trello and fill project documentation. Learned a lot about prototypes and prototype values </w:t>
       </w:r>
     </w:p>
     <w:p>
@@ -125,6 +118,53 @@
           <w:lang w:val="en-US"/>
         </w:rPr>
         <w:t>Learned about regular expressions and import/export options, which are uneasy to work with.</w:t>
+      </w:r>
+    </w:p>
+    <w:p>
+      <w:pPr>
+        <w:rPr>
+          <w:lang w:val="en-US"/>
+        </w:rPr>
+      </w:pPr>
+    </w:p>
+    <w:p>
+      <w:pPr>
+        <w:rPr>
+          <w:lang w:val="en-US"/>
+        </w:rPr>
+      </w:pPr>
+    </w:p>
+    <w:p>
+      <w:pPr>
+        <w:rPr>
+          <w:lang w:val="en-US"/>
+        </w:rPr>
+      </w:pPr>
+      <w:r>
+        <w:rPr>
+          <w:lang w:val="en-US"/>
+        </w:rPr>
+        <w:t>Week 3:</w:t>
+      </w:r>
+    </w:p>
+    <w:p>
+      <w:pPr>
+        <w:rPr>
+          <w:lang w:val="en-US"/>
+        </w:rPr>
+      </w:pPr>
+    </w:p>
+    <w:p>
+      <w:pPr>
+        <w:rPr>
+          <w:lang w:val="en-US"/>
+        </w:rPr>
+      </w:pPr>
+      <w:r>
+        <w:rPr>
+          <w:lang w:val="en-US"/>
+        </w:rPr>
+        <w:t>Learned a lot about how programming languages work while working on chapter 12 even tho I had to look up some things. Chapter 14 was uneasy, a lot of info about HTML structure I did not know before</w:t>
       </w:r>
     </w:p>
     <w:p>

</xml_diff>

<commit_message>
chapters 15,16 and 17 completed
</commit_message>
<xml_diff>
--- a/studying diary.docx
+++ b/studying diary.docx
@@ -64,7 +64,34 @@
         <w:rPr>
           <w:lang w:val="en-US"/>
         </w:rPr>
-        <w:t xml:space="preserve">Week 1: mostly revising things from textbook, leaning to use new software like trello and fill project documentation. Learned a lot about prototypes and prototype values </w:t>
+        <w:t xml:space="preserve">Week 1: </w:t>
+      </w:r>
+    </w:p>
+    <w:p>
+      <w:pPr>
+        <w:rPr>
+          <w:lang w:val="en-US"/>
+        </w:rPr>
+      </w:pPr>
+      <w:r>
+        <w:rPr>
+          <w:lang w:val="en-US"/>
+        </w:rPr>
+        <w:t xml:space="preserve">mostly revising things from textbook, leaning to use new software like </w:t>
+      </w:r>
+      <w:proofErr w:type="spellStart"/>
+      <w:r>
+        <w:rPr>
+          <w:lang w:val="en-US"/>
+        </w:rPr>
+        <w:t>trello</w:t>
+      </w:r>
+      <w:proofErr w:type="spellEnd"/>
+      <w:r>
+        <w:rPr>
+          <w:lang w:val="en-US"/>
+        </w:rPr>
+        <w:t xml:space="preserve"> and fill project documentation. Learned a lot about prototypes and prototype values </w:t>
       </w:r>
     </w:p>
     <w:p>
@@ -164,7 +191,21 @@
         <w:rPr>
           <w:lang w:val="en-US"/>
         </w:rPr>
-        <w:t>Learned a lot about how programming languages work while working on chapter 12 even tho I had to look up some things. Chapter 14 was uneasy, a lot of info about HTML structure I did not know before</w:t>
+        <w:t xml:space="preserve">Learned a lot about how programming languages work while working on chapter 12 even </w:t>
+      </w:r>
+      <w:proofErr w:type="spellStart"/>
+      <w:r>
+        <w:rPr>
+          <w:lang w:val="en-US"/>
+        </w:rPr>
+        <w:t>tho</w:t>
+      </w:r>
+      <w:proofErr w:type="spellEnd"/>
+      <w:r>
+        <w:rPr>
+          <w:lang w:val="en-US"/>
+        </w:rPr>
+        <w:t xml:space="preserve"> I had to look up some things. Chapter 14 was uneasy, a lot of info about HTML structure I did not know before</w:t>
       </w:r>
     </w:p>
     <w:p>

</xml_diff>

<commit_message>
lots of things added
</commit_message>
<xml_diff>
--- a/studying diary.docx
+++ b/studying diary.docx
@@ -77,21 +77,7 @@
         <w:rPr>
           <w:lang w:val="en-US"/>
         </w:rPr>
-        <w:t xml:space="preserve">mostly revising things from textbook, leaning to use new software like </w:t>
-      </w:r>
-      <w:proofErr w:type="spellStart"/>
-      <w:r>
-        <w:rPr>
-          <w:lang w:val="en-US"/>
-        </w:rPr>
-        <w:t>trello</w:t>
-      </w:r>
-      <w:proofErr w:type="spellEnd"/>
-      <w:r>
-        <w:rPr>
-          <w:lang w:val="en-US"/>
-        </w:rPr>
-        <w:t xml:space="preserve"> and fill project documentation. Learned a lot about prototypes and prototype values </w:t>
+        <w:t xml:space="preserve">mostly revising things from textbook, leaning to use new software like trello and fill project documentation. Learned a lot about prototypes and prototype values </w:t>
       </w:r>
     </w:p>
     <w:p>
@@ -191,29 +177,156 @@
         <w:rPr>
           <w:lang w:val="en-US"/>
         </w:rPr>
-        <w:t xml:space="preserve">Learned a lot about how programming languages work while working on chapter 12 even </w:t>
-      </w:r>
-      <w:proofErr w:type="spellStart"/>
-      <w:r>
-        <w:rPr>
-          <w:lang w:val="en-US"/>
-        </w:rPr>
-        <w:t>tho</w:t>
-      </w:r>
-      <w:proofErr w:type="spellEnd"/>
-      <w:r>
-        <w:rPr>
-          <w:lang w:val="en-US"/>
-        </w:rPr>
-        <w:t xml:space="preserve"> I had to look up some things. Chapter 14 was uneasy, a lot of info about HTML structure I did not know before</w:t>
-      </w:r>
-    </w:p>
-    <w:p>
-      <w:pPr>
-        <w:rPr>
-          <w:lang w:val="en-US"/>
-        </w:rPr>
-      </w:pPr>
+        <w:t>Learned a lot about how programming languages work while working on chapter 12 even tho I had to look up some things. Chapter 14 was uneasy, a lot of info about HTML structure I did not know before</w:t>
+      </w:r>
+    </w:p>
+    <w:p>
+      <w:pPr>
+        <w:rPr>
+          <w:lang w:val="en-US"/>
+        </w:rPr>
+      </w:pPr>
+    </w:p>
+    <w:p>
+      <w:pPr>
+        <w:rPr>
+          <w:lang w:val="en-US"/>
+        </w:rPr>
+      </w:pPr>
+      <w:r>
+        <w:rPr>
+          <w:lang w:val="en-US"/>
+        </w:rPr>
+        <w:t>Week 4:</w:t>
+      </w:r>
+    </w:p>
+    <w:p>
+      <w:pPr>
+        <w:rPr>
+          <w:lang w:val="en-US"/>
+        </w:rPr>
+      </w:pPr>
+    </w:p>
+    <w:p>
+      <w:pPr>
+        <w:rPr>
+          <w:lang w:val="en-US"/>
+        </w:rPr>
+      </w:pPr>
+      <w:r>
+        <w:rPr>
+          <w:lang w:val="en-US"/>
+        </w:rPr>
+        <w:t>Kept on going with chapters 15- 18, some exercises required side help, but eventually were completed.</w:t>
+      </w:r>
+    </w:p>
+    <w:p>
+      <w:pPr>
+        <w:rPr>
+          <w:lang w:val="en-US"/>
+        </w:rPr>
+      </w:pPr>
+    </w:p>
+    <w:p>
+      <w:pPr>
+        <w:rPr>
+          <w:lang w:val="en-US"/>
+        </w:rPr>
+      </w:pPr>
+      <w:r>
+        <w:rPr>
+          <w:lang w:val="en-US"/>
+        </w:rPr>
+        <w:t>Week 5</w:t>
+      </w:r>
+    </w:p>
+    <w:p>
+      <w:pPr>
+        <w:rPr>
+          <w:lang w:val="en-US"/>
+        </w:rPr>
+      </w:pPr>
+    </w:p>
+    <w:p>
+      <w:pPr>
+        <w:rPr>
+          <w:lang w:val="en-US"/>
+        </w:rPr>
+      </w:pPr>
+      <w:r>
+        <w:rPr>
+          <w:lang w:val="en-US"/>
+        </w:rPr>
+        <w:t>Had some delays due to health problems, however chapters 18 and 19 were completed</w:t>
+      </w:r>
+    </w:p>
+    <w:p>
+      <w:pPr>
+        <w:rPr>
+          <w:lang w:val="en-US"/>
+        </w:rPr>
+      </w:pPr>
+    </w:p>
+    <w:p>
+      <w:pPr>
+        <w:rPr>
+          <w:lang w:val="en-US"/>
+        </w:rPr>
+      </w:pPr>
+    </w:p>
+    <w:p>
+      <w:pPr>
+        <w:rPr>
+          <w:lang w:val="en-US"/>
+        </w:rPr>
+      </w:pPr>
+      <w:r>
+        <w:rPr>
+          <w:lang w:val="en-US"/>
+        </w:rPr>
+        <w:t xml:space="preserve">Week 6 </w:t>
+      </w:r>
+    </w:p>
+    <w:p>
+      <w:pPr>
+        <w:rPr>
+          <w:lang w:val="en-US"/>
+        </w:rPr>
+      </w:pPr>
+    </w:p>
+    <w:p>
+      <w:pPr>
+        <w:rPr>
+          <w:lang w:val="en-US"/>
+        </w:rPr>
+      </w:pPr>
+      <w:r>
+        <w:rPr>
+          <w:lang w:val="en-US"/>
+        </w:rPr>
+        <w:t xml:space="preserve">I’ve made a lot of self studying by revising previous exercises + studied chapter 20. </w:t>
+      </w:r>
+    </w:p>
+    <w:p>
+      <w:pPr>
+        <w:rPr>
+          <w:lang w:val="en-US"/>
+        </w:rPr>
+      </w:pPr>
+    </w:p>
+    <w:p>
+      <w:pPr>
+        <w:rPr>
+          <w:lang w:val="en-US"/>
+        </w:rPr>
+      </w:pPr>
+      <w:r>
+        <w:rPr>
+          <w:lang w:val="en-US"/>
+        </w:rPr>
+        <w:lastRenderedPageBreak/>
+        <w:t>Week 7:</w:t>
+      </w:r>
     </w:p>
     <w:sectPr>
       <w:pgSz w:w="11906" w:h="16838"/>

</xml_diff>